<commit_message>
added to the reoprt, deleted unused files
</commit_message>
<xml_diff>
--- a/documents/project_paper_206574733_208634469_205517097.docx
+++ b/documents/project_paper_206574733_208634469_205517097.docx
@@ -372,7 +372,21 @@
         <w:rPr>
           <w:rFonts w:cs="Calibri"/>
         </w:rPr>
-        <w:t xml:space="preserve"> arises when harmful microorganisms infiltrate the lung tissue, leading to the destruction of the pulmonary alveoli, which are responsible for oxygen absorption. As a result, these areas become filled with inflammatory fluid, impairing their functionality. Pneumonia can be triggered by a variety of pathogens, including bacteria, viruses, and parasites.</w:t>
+        <w:t xml:space="preserve"> arises when harmful microorganisms infiltrate the lung tissue, leading to the destruction of the pulmonary alveoli, which </w:t>
+      </w:r>
+      <w:proofErr w:type="gramStart"/>
+      <w:r>
+        <w:rPr>
+          <w:rFonts w:cs="Calibri"/>
+        </w:rPr>
+        <w:t>are</w:t>
+      </w:r>
+      <w:proofErr w:type="gramEnd"/>
+      <w:r>
+        <w:rPr>
+          <w:rFonts w:cs="Calibri"/>
+        </w:rPr>
+        <w:t xml:space="preserve"> responsible for oxygen absorption. As a result, these areas become filled with inflammatory fluid, impairing their functionality. Pneumonia can be triggered by a variety of pathogens, including bacteria, viruses, and parasites.</w:t>
       </w:r>
       <w:r>
         <w:rPr>
@@ -450,7 +464,21 @@
         <w:rPr>
           <w:rFonts w:cs="Calibri"/>
         </w:rPr>
-        <w:t xml:space="preserve">survival rates have been significantly enhanced during </w:t>
+        <w:t xml:space="preserve">survival rates </w:t>
+      </w:r>
+      <w:proofErr w:type="gramStart"/>
+      <w:r>
+        <w:rPr>
+          <w:rFonts w:cs="Calibri"/>
+        </w:rPr>
+        <w:t>have been</w:t>
+      </w:r>
+      <w:proofErr w:type="gramEnd"/>
+      <w:r>
+        <w:rPr>
+          <w:rFonts w:cs="Calibri"/>
+        </w:rPr>
+        <w:t xml:space="preserve"> significantly enhanced during </w:t>
       </w:r>
       <w:r>
         <w:rPr>
@@ -1028,9 +1056,27 @@
         <w:spacing w:line="240" w:lineRule="auto"/>
         <w:jc w:val="both"/>
         <w:rPr>
-          <w:rtl/>
-        </w:rPr>
-      </w:pPr>
+          <w:b/>
+          <w:bCs/>
+        </w:rPr>
+      </w:pPr>
+      <w:r>
+        <w:rPr>
+          <w:b/>
+          <w:bCs/>
+        </w:rPr>
+        <w:t>Dataset</w:t>
+      </w:r>
+      <w:r>
+        <w:t>:</w:t>
+      </w:r>
+      <w:r>
+        <w:rPr>
+          <w:b/>
+          <w:bCs/>
+        </w:rPr>
+        <w:t xml:space="preserve"> </w:t>
+      </w:r>
       <w:r>
         <w:t>The dataset we use</w:t>
       </w:r>
@@ -1084,13 +1130,36 @@
         <w:jc w:val="both"/>
       </w:pPr>
       <w:r>
+        <w:rPr>
+          <w:b/>
+          <w:bCs/>
+        </w:rPr>
+        <w:t>Experimental framework architecture</w:t>
+      </w:r>
+      <w:r>
+        <w:t>:</w:t>
+      </w:r>
+      <w:r>
+        <w:rPr>
+          <w:b/>
+          <w:bCs/>
+        </w:rPr>
+        <w:t xml:space="preserve"> </w:t>
+      </w:r>
+      <w:r>
         <w:t>To decide on the most appropriate approach for us to the Active Learning Pipeline, we took inspiration fr</w:t>
       </w:r>
       <w:r>
         <w:t xml:space="preserve">om </w:t>
       </w:r>
       <w:r>
-        <w:t>common approaches from the literature.</w:t>
+        <w:t xml:space="preserve">common approaches from </w:t>
+      </w:r>
+      <w:r>
+        <w:t>literature</w:t>
+      </w:r>
+      <w:r>
+        <w:t>.</w:t>
       </w:r>
       <w:r>
         <w:t xml:space="preserve"> For example,</w:t>
@@ -1102,7 +1171,15 @@
         <w:t>Hao et al. (2021)</w:t>
       </w:r>
       <w:r>
-        <w:t xml:space="preserve"> suggested to use a </w:t>
+        <w:t xml:space="preserve"> suggested </w:t>
+      </w:r>
+      <w:proofErr w:type="gramStart"/>
+      <w:r>
+        <w:t>to use</w:t>
+      </w:r>
+      <w:proofErr w:type="gramEnd"/>
+      <w:r>
+        <w:t xml:space="preserve"> a </w:t>
       </w:r>
       <w:r>
         <w:t xml:space="preserve">Convolutional Neural Network (CNN) </w:t>
@@ -1114,10 +1191,18 @@
         <w:t xml:space="preserve">fine-tuned on a small set of images prior to the active learning phase. </w:t>
       </w:r>
       <w:r>
-        <w:t xml:space="preserve">They have also suggested to </w:t>
-      </w:r>
-      <w:r>
-        <w:t>compare the</w:t>
+        <w:t xml:space="preserve">They have also suggested </w:t>
+      </w:r>
+      <w:proofErr w:type="gramStart"/>
+      <w:r>
+        <w:t xml:space="preserve">to </w:t>
+      </w:r>
+      <w:r>
+        <w:t>compare</w:t>
+      </w:r>
+      <w:proofErr w:type="gramEnd"/>
+      <w:r>
+        <w:t xml:space="preserve"> the</w:t>
       </w:r>
       <w:r>
         <w:t xml:space="preserve"> </w:t>
@@ -1140,8 +1225,13 @@
       <w:r>
         <w:t xml:space="preserve">should be </w:t>
       </w:r>
-      <w:r>
-        <w:t xml:space="preserve">achieving high accuracy using </w:t>
+      <w:proofErr w:type="gramStart"/>
+      <w:r>
+        <w:t>achieving</w:t>
+      </w:r>
+      <w:proofErr w:type="gramEnd"/>
+      <w:r>
+        <w:t xml:space="preserve"> high accuracy using </w:t>
       </w:r>
       <w:r>
         <w:t>a</w:t>
@@ -1241,7 +1331,13 @@
         <w:t>architecture</w:t>
       </w:r>
       <w:r>
-        <w:t xml:space="preserve"> of our experimental framework</w:t>
+        <w:t xml:space="preserve"> of </w:t>
+      </w:r>
+      <w:r>
+        <w:t>the</w:t>
+      </w:r>
+      <w:r>
+        <w:t xml:space="preserve"> experimental framework</w:t>
       </w:r>
       <w:r>
         <w:t xml:space="preserve"> we implemented </w:t>
@@ -1262,25 +1358,44 @@
         <w:t xml:space="preserve">grid search </w:t>
       </w:r>
       <w:r>
-        <w:t>with different machine learning models and sampling methods</w:t>
+        <w:t>that supports</w:t>
+      </w:r>
+      <w:r>
+        <w:t xml:space="preserve"> different sampling methods</w:t>
       </w:r>
       <w:r>
         <w:t>. At each experiment, t</w:t>
       </w:r>
       <w:r>
-        <w:t xml:space="preserve">he code loads the dataset, initializes the chosen model, and runs an Active Learning loop. The loop iteratively queries unlabeled data, trains the model on the newly labeled data, and </w:t>
+        <w:t xml:space="preserve">he code loads the dataset, initializes the </w:t>
+      </w:r>
+      <w:r>
+        <w:t>machine learning</w:t>
+      </w:r>
+      <w:r>
+        <w:t xml:space="preserve"> model, and runs an Active Learning loop. The loop </w:t>
       </w:r>
       <w:r>
         <w:lastRenderedPageBreak/>
-        <w:t>evaluates the model's performance. Results are stored and visualized for each model and sampling method.</w:t>
-      </w:r>
-    </w:p>
-    <w:p>
-      <w:pPr>
-        <w:bidi w:val="0"/>
-        <w:spacing w:line="240" w:lineRule="auto"/>
-        <w:jc w:val="both"/>
-      </w:pPr>
+        <w:t>iteratively queries unlabeled data, trains the model on the newly labeled data, and evaluates the model's performance. Results are stored and visualized for each model and sampling method.</w:t>
+      </w:r>
+    </w:p>
+    <w:p>
+      <w:pPr>
+        <w:bidi w:val="0"/>
+        <w:spacing w:line="240" w:lineRule="auto"/>
+        <w:jc w:val="both"/>
+      </w:pPr>
+      <w:r>
+        <w:rPr>
+          <w:b/>
+          <w:bCs/>
+        </w:rPr>
+        <w:t>Data Preprocess</w:t>
+      </w:r>
+      <w:r>
+        <w:t xml:space="preserve">: </w:t>
+      </w:r>
       <w:r>
         <w:t xml:space="preserve">In the data loading </w:t>
       </w:r>
@@ -1359,6 +1474,16 @@
         <w:jc w:val="both"/>
       </w:pPr>
       <w:r>
+        <w:rPr>
+          <w:b/>
+          <w:bCs/>
+        </w:rPr>
+        <w:t>Core Loop</w:t>
+      </w:r>
+      <w:r>
+        <w:t xml:space="preserve">: </w:t>
+      </w:r>
+      <w:r>
         <w:t>The core of the Active Learning loop</w:t>
       </w:r>
       <w:r>
@@ -1377,7 +1502,13 @@
         <w:t>figuration,</w:t>
       </w:r>
       <w:r>
-        <w:t xml:space="preserve"> labeled and unlabeled training sets, validation set, and test set, </w:t>
+        <w:t xml:space="preserve"> labeled and unlabeled training sets, validation </w:t>
+      </w:r>
+      <w:r>
+        <w:t>set,</w:t>
+      </w:r>
+      <w:r>
+        <w:t xml:space="preserve"> test set, </w:t>
       </w:r>
       <w:r>
         <w:t xml:space="preserve">and </w:t>
@@ -1468,6 +1599,7 @@
         <w:spacing w:line="240" w:lineRule="auto"/>
         <w:jc w:val="both"/>
       </w:pPr>
+      <w:proofErr w:type="gramStart"/>
       <w:r>
         <w:t>S</w:t>
       </w:r>
@@ -1477,6 +1609,7 @@
       <w:r>
         <w:t>s</w:t>
       </w:r>
+      <w:proofErr w:type="gramEnd"/>
       <w:r>
         <w:t xml:space="preserve"> informative samples from the unlabeled pool based on the chosen strategy</w:t>
       </w:r>
@@ -1546,28 +1679,191 @@
         <w:jc w:val="both"/>
       </w:pPr>
       <w:r>
+        <w:rPr>
+          <w:b/>
+          <w:bCs/>
+        </w:rPr>
+        <w:t>Sampling Methods</w:t>
+      </w:r>
+      <w:r>
+        <w:t>: Our implementation encompasses the three sampling techniques outlined in the course:</w:t>
+      </w:r>
+    </w:p>
+    <w:p>
+      <w:pPr>
+        <w:pStyle w:val="a9"/>
+        <w:numPr>
+          <w:ilvl w:val="0"/>
+          <w:numId w:val="11"/>
+        </w:numPr>
+        <w:bidi w:val="0"/>
+        <w:spacing w:line="240" w:lineRule="auto"/>
+        <w:jc w:val="both"/>
+      </w:pPr>
+      <w:r>
+        <w:t>Random Sampling: In each iteration, following the training of the model on the labeled dataset, the algorithm randomly chooses samples to be labeled and incorporated into the training set for the subsequent iteration.</w:t>
+      </w:r>
+    </w:p>
+    <w:p>
+      <w:pPr>
+        <w:pStyle w:val="a9"/>
+        <w:numPr>
+          <w:ilvl w:val="0"/>
+          <w:numId w:val="11"/>
+        </w:numPr>
+        <w:bidi w:val="0"/>
+        <w:spacing w:line="240" w:lineRule="auto"/>
+        <w:jc w:val="both"/>
+      </w:pPr>
+      <w:r>
+        <w:t xml:space="preserve">Uncertainty Sampling: </w:t>
+      </w:r>
+      <w:r>
+        <w:t xml:space="preserve">In each iteration, following the training of the model on the labeled dataset, the algorithm </w:t>
+      </w:r>
+      <w:r>
+        <w:t>predicts the probability of each sample belonging to every class. The algorithm then selects those samples whose class association probabilities are closest to a 50-50 distribution.</w:t>
+      </w:r>
+    </w:p>
+    <w:p>
+      <w:pPr>
+        <w:pStyle w:val="a9"/>
+        <w:numPr>
+          <w:ilvl w:val="0"/>
+          <w:numId w:val="11"/>
+        </w:numPr>
+        <w:bidi w:val="0"/>
+        <w:spacing w:line="240" w:lineRule="auto"/>
+        <w:jc w:val="both"/>
+      </w:pPr>
+      <w:r>
+        <w:t xml:space="preserve">Entropy Sampling: </w:t>
+      </w:r>
+      <w:r>
+        <w:t xml:space="preserve">In each iteration, following the training of the model on the labeled dataset, the algorithm </w:t>
+      </w:r>
+      <w:r>
+        <w:t>computes the entropy of the class probability distribution for each sample. It then identifies and selects the samples with the highest entropy values for labeling, as higher entropy signifies greater uncertainty or ambiguity, making these samples particularly valuable for labeling.</w:t>
+      </w:r>
+    </w:p>
+    <w:p>
+      <w:pPr>
+        <w:bidi w:val="0"/>
+        <w:spacing w:line="240" w:lineRule="auto"/>
+        <w:jc w:val="both"/>
+      </w:pPr>
+      <w:r>
+        <w:t xml:space="preserve">Additionally, we have developed a novel approach </w:t>
+      </w:r>
+      <w:r>
+        <w:t>called</w:t>
+      </w:r>
+      <w:r>
+        <w:t xml:space="preserve"> "PCA then K-Means." This method selects samples according to the following procedure:</w:t>
+      </w:r>
+    </w:p>
+    <w:p>
+      <w:pPr>
+        <w:pStyle w:val="a9"/>
+        <w:numPr>
+          <w:ilvl w:val="0"/>
+          <w:numId w:val="10"/>
+        </w:numPr>
+        <w:bidi w:val="0"/>
+        <w:spacing w:line="240" w:lineRule="auto"/>
+        <w:jc w:val="both"/>
+      </w:pPr>
+      <w:r>
+        <w:t>For each sample, extract the weights from the final layer of the machine learning model prior to clustering (resulting in a weight vector for each sample).</w:t>
+      </w:r>
+    </w:p>
+    <w:p>
+      <w:pPr>
+        <w:pStyle w:val="a9"/>
+        <w:numPr>
+          <w:ilvl w:val="0"/>
+          <w:numId w:val="10"/>
+        </w:numPr>
+        <w:bidi w:val="0"/>
+        <w:spacing w:line="240" w:lineRule="auto"/>
+        <w:jc w:val="both"/>
+      </w:pPr>
+      <w:r>
+        <w:t>Apply Principal Component Analysis (PCA) to the weight vectors, reducing their dimensionality to a relatively low number (e.g., 3 or 10).</w:t>
+      </w:r>
+    </w:p>
+    <w:p>
+      <w:pPr>
+        <w:pStyle w:val="a9"/>
+        <w:numPr>
+          <w:ilvl w:val="0"/>
+          <w:numId w:val="10"/>
+        </w:numPr>
+        <w:bidi w:val="0"/>
+        <w:spacing w:line="240" w:lineRule="auto"/>
+        <w:jc w:val="both"/>
+      </w:pPr>
+      <w:r>
+        <w:t>Execute K-Means clustering to partition the unlabeled samples into K clusters, where K corresponds to the number of samples designated for labeling in each iteration.</w:t>
+      </w:r>
+    </w:p>
+    <w:p>
+      <w:pPr>
+        <w:pStyle w:val="a9"/>
+        <w:numPr>
+          <w:ilvl w:val="0"/>
+          <w:numId w:val="10"/>
+        </w:numPr>
+        <w:bidi w:val="0"/>
+        <w:spacing w:line="240" w:lineRule="auto"/>
+        <w:jc w:val="both"/>
+      </w:pPr>
+      <w:r>
+        <w:t>From each cluster, select one sample for labeling.</w:t>
+      </w:r>
+    </w:p>
+    <w:p>
+      <w:pPr>
+        <w:bidi w:val="0"/>
+        <w:spacing w:line="240" w:lineRule="auto"/>
+        <w:jc w:val="both"/>
+      </w:pPr>
+      <w:r>
+        <w:t>The fundamental premise of this approach is that distinct clusters encapsulate samples with varying characteristics, thus selecting images with diverse attributes from the unlabeled training set for labeling is deemed advantageous.</w:t>
+      </w:r>
+    </w:p>
+    <w:p>
+      <w:pPr>
+        <w:bidi w:val="0"/>
+        <w:spacing w:line="240" w:lineRule="auto"/>
+        <w:jc w:val="both"/>
+      </w:pPr>
+      <w:r>
+        <w:lastRenderedPageBreak/>
+        <w:t>Although we initially conceived this idea independently, we subsequently discovered that there are related works that involve close collaboration, including those by Sener and Savarese (2017) and Kim and Shin (2022). Nevertheless, we have not identified any research that proposes a diversity-based methodology for sample selection in an Active Learning context that aligns with our proposed approach.</w:t>
+      </w:r>
+    </w:p>
+    <w:p>
+      <w:pPr>
+        <w:bidi w:val="0"/>
+        <w:spacing w:line="240" w:lineRule="auto"/>
+        <w:jc w:val="both"/>
+      </w:pPr>
+      <w:r>
+        <w:rPr>
+          <w:b/>
+          <w:bCs/>
+        </w:rPr>
+        <w:t>Model and Training</w:t>
+      </w:r>
+      <w:r>
+        <w:t xml:space="preserve">: </w:t>
+      </w:r>
+      <w:r>
         <w:t>For the classification task, we employed the VGG16 convolutional neural network architecture introduced by Simonyan and Zisserman in 2014, with an adjustment made to its final layer to accommodate a binary classification task. We sought to incorporate image augmentation to improve the model's robustness and overall performance; however, this strategy proved to be impractical due to the excessive time required for training, and it did not result in any performance enhancements, leading us to discontinue this approach.</w:t>
       </w:r>
       <w:r>
-        <w:t xml:space="preserve"> </w:t>
-      </w:r>
-      <w:r>
-        <w:t>T</w:t>
-      </w:r>
-      <w:r>
-        <w:t>he t</w:t>
-      </w:r>
-      <w:r>
-        <w:t>raining</w:t>
-      </w:r>
-      <w:r>
-        <w:t xml:space="preserve"> procedure is done in epochs</w:t>
-      </w:r>
-      <w:r>
-        <w:t xml:space="preserve">, </w:t>
-      </w:r>
-      <w:r>
-        <w:t>including several</w:t>
+        <w:t xml:space="preserve"> The training procedure is done in epochs, including several</w:t>
       </w:r>
       <w:r>
         <w:t xml:space="preserve"> steps</w:t>
@@ -1579,16 +1875,10 @@
         <w:t xml:space="preserve"> each epoch: </w:t>
       </w:r>
       <w:r>
-        <w:t xml:space="preserve">going over the data </w:t>
-      </w:r>
-      <w:r>
-        <w:t xml:space="preserve">in mini-batches, </w:t>
+        <w:t xml:space="preserve">going over the data in mini-batches, </w:t>
       </w:r>
       <w:r>
         <w:t>calculating loss for each mini-batch, updating the model parameters, and finally printing the average loss for the epoch. After each epoch, it also evaluates the model's performance on both the validation and training sets, reporting the accuracy.</w:t>
-      </w:r>
-      <w:r>
-        <w:t xml:space="preserve"> </w:t>
       </w:r>
     </w:p>
     <w:p>
@@ -1627,6 +1917,350 @@
         <w:jc w:val="both"/>
         <w:rPr>
           <w:rFonts w:cs="Calibri"/>
+        </w:rPr>
+      </w:pPr>
+      <w:r>
+        <w:rPr>
+          <w:rFonts w:cs="Calibri"/>
+        </w:rPr>
+        <w:t xml:space="preserve">To examine the effectiveness of our </w:t>
+      </w:r>
+      <w:r>
+        <w:rPr>
+          <w:rFonts w:cs="Calibri"/>
+        </w:rPr>
+        <w:t xml:space="preserve">Active Learning approach in </w:t>
+      </w:r>
+      <w:r>
+        <w:rPr>
+          <w:rFonts w:cs="Calibri"/>
+        </w:rPr>
+        <w:t>the context of X-ray imaging classification</w:t>
+      </w:r>
+      <w:r>
+        <w:rPr>
+          <w:rFonts w:cs="Calibri"/>
+        </w:rPr>
+        <w:t xml:space="preserve"> versus </w:t>
+      </w:r>
+      <w:r>
+        <w:rPr>
+          <w:rFonts w:cs="Calibri"/>
+        </w:rPr>
+        <w:t>traditional machine learning techniques</w:t>
+      </w:r>
+      <w:r>
+        <w:rPr>
+          <w:rFonts w:cs="Calibri"/>
+        </w:rPr>
+        <w:t xml:space="preserve">, and our "PCA then K-Means" </w:t>
+      </w:r>
+      <w:r>
+        <w:rPr>
+          <w:rFonts w:cs="Calibri"/>
+        </w:rPr>
+        <w:t>genuine appr</w:t>
+      </w:r>
+      <w:r>
+        <w:rPr>
+          <w:rFonts w:cs="Calibri"/>
+        </w:rPr>
+        <w:t xml:space="preserve">oach in comparison with the random, uncertainty, </w:t>
+      </w:r>
+      <w:r>
+        <w:rPr>
+          <w:rFonts w:cs="Calibri"/>
+        </w:rPr>
+        <w:t xml:space="preserve">and </w:t>
+      </w:r>
+      <w:r>
+        <w:rPr>
+          <w:rFonts w:cs="Calibri"/>
+        </w:rPr>
+        <w:t xml:space="preserve">entropy </w:t>
+      </w:r>
+      <w:r>
+        <w:rPr>
+          <w:rFonts w:cs="Calibri"/>
+        </w:rPr>
+        <w:t xml:space="preserve">approaches, </w:t>
+      </w:r>
+      <w:r>
+        <w:rPr>
+          <w:rFonts w:cs="Calibri"/>
+        </w:rPr>
+        <w:t>we conducted several experiment</w:t>
+      </w:r>
+      <w:r>
+        <w:rPr>
+          <w:rFonts w:cs="Calibri"/>
+        </w:rPr>
+        <w:t>s.</w:t>
+      </w:r>
+      <w:r>
+        <w:rPr>
+          <w:rFonts w:cs="Calibri"/>
+        </w:rPr>
+        <w:t xml:space="preserve"> </w:t>
+      </w:r>
+    </w:p>
+    <w:p>
+      <w:pPr>
+        <w:bidi w:val="0"/>
+        <w:spacing w:line="240" w:lineRule="auto"/>
+        <w:jc w:val="both"/>
+        <w:rPr>
+          <w:rFonts w:cs="Calibri"/>
+        </w:rPr>
+      </w:pPr>
+      <w:r>
+        <w:rPr>
+          <w:rFonts w:cs="Calibri"/>
+        </w:rPr>
+        <w:t xml:space="preserve">Every experiment is defined by a set of </w:t>
+      </w:r>
+      <w:r>
+        <w:rPr>
+          <w:rFonts w:cs="Calibri"/>
+        </w:rPr>
+        <w:t xml:space="preserve">parameters, we </w:t>
+      </w:r>
+      <w:r>
+        <w:rPr>
+          <w:rFonts w:cs="Calibri"/>
+        </w:rPr>
+        <w:t>name as</w:t>
+      </w:r>
+      <w:r>
+        <w:rPr>
+          <w:rFonts w:cs="Calibri"/>
+        </w:rPr>
+        <w:t xml:space="preserve"> "the </w:t>
+      </w:r>
+      <w:r>
+        <w:rPr>
+          <w:rFonts w:cs="Calibri"/>
+        </w:rPr>
+        <w:t xml:space="preserve">experiment </w:t>
+      </w:r>
+      <w:r>
+        <w:rPr>
+          <w:rFonts w:cs="Calibri"/>
+        </w:rPr>
+        <w:t>configuration".</w:t>
+      </w:r>
+      <w:r>
+        <w:rPr>
+          <w:rFonts w:cs="Calibri"/>
+        </w:rPr>
+        <w:t xml:space="preserve"> </w:t>
+      </w:r>
+      <w:r>
+        <w:rPr>
+          <w:rFonts w:cs="Calibri"/>
+        </w:rPr>
+        <w:t xml:space="preserve">The configuration </w:t>
+      </w:r>
+      <w:r>
+        <w:rPr>
+          <w:rFonts w:cs="Calibri"/>
+        </w:rPr>
+        <w:t>includes, among other things, the number of sam</w:t>
+      </w:r>
+      <w:r>
+        <w:rPr>
+          <w:rFonts w:cs="Calibri"/>
+        </w:rPr>
+        <w:t xml:space="preserve">ples used in the training phase, the </w:t>
+      </w:r>
+      <w:r>
+        <w:rPr>
+          <w:rFonts w:cs="Calibri"/>
+        </w:rPr>
+        <w:t xml:space="preserve">number of samples to be labeled in every </w:t>
+      </w:r>
+      <w:r>
+        <w:rPr>
+          <w:rFonts w:cs="Calibri"/>
+        </w:rPr>
+        <w:t>iteration</w:t>
+      </w:r>
+      <w:r>
+        <w:rPr>
+          <w:rFonts w:cs="Calibri"/>
+        </w:rPr>
+        <w:t>, the number of Active Learning iteratio</w:t>
+      </w:r>
+      <w:r>
+        <w:rPr>
+          <w:rFonts w:cs="Calibri"/>
+        </w:rPr>
+        <w:t xml:space="preserve">ns, the number of epochs </w:t>
+      </w:r>
+      <w:r>
+        <w:rPr>
+          <w:rFonts w:cs="Calibri"/>
+        </w:rPr>
+        <w:t xml:space="preserve">in every iteration, and the </w:t>
+      </w:r>
+      <w:r>
+        <w:rPr>
+          <w:rFonts w:cs="Calibri"/>
+        </w:rPr>
+        <w:t>sampling model used in the Active Learning pipeline.</w:t>
+      </w:r>
+      <w:r>
+        <w:rPr>
+          <w:rFonts w:cs="Calibri"/>
+        </w:rPr>
+        <w:t xml:space="preserve"> Every </w:t>
+      </w:r>
+      <w:r>
+        <w:rPr>
+          <w:rFonts w:cs="Calibri"/>
+        </w:rPr>
+        <w:t xml:space="preserve">such experiment </w:t>
+      </w:r>
+      <w:r>
+        <w:rPr>
+          <w:rFonts w:cs="Calibri"/>
+        </w:rPr>
+        <w:t xml:space="preserve">results in </w:t>
+      </w:r>
+      <w:r>
+        <w:rPr>
+          <w:rFonts w:cs="Calibri"/>
+        </w:rPr>
+        <w:t>a</w:t>
+      </w:r>
+      <w:r>
+        <w:rPr>
+          <w:rFonts w:cs="Calibri"/>
+        </w:rPr>
+        <w:t xml:space="preserve">ccuracy, </w:t>
+      </w:r>
+      <w:r>
+        <w:rPr>
+          <w:rFonts w:cs="Calibri"/>
+        </w:rPr>
+        <w:t>p</w:t>
+      </w:r>
+      <w:r>
+        <w:rPr>
+          <w:rFonts w:cs="Calibri"/>
+        </w:rPr>
+        <w:t xml:space="preserve">recision, </w:t>
+      </w:r>
+      <w:r>
+        <w:rPr>
+          <w:rFonts w:cs="Calibri"/>
+        </w:rPr>
+        <w:t>r</w:t>
+      </w:r>
+      <w:r>
+        <w:rPr>
+          <w:rFonts w:cs="Calibri"/>
+        </w:rPr>
+        <w:t>ecall, F1</w:t>
+      </w:r>
+      <w:r>
+        <w:rPr>
+          <w:rFonts w:cs="Calibri"/>
+        </w:rPr>
+        <w:t>-score</w:t>
+      </w:r>
+      <w:r>
+        <w:rPr>
+          <w:rFonts w:cs="Calibri"/>
+        </w:rPr>
+        <w:t>, ROC-AUC</w:t>
+      </w:r>
+      <w:r>
+        <w:rPr>
+          <w:rFonts w:cs="Calibri"/>
+        </w:rPr>
+        <w:t xml:space="preserve"> score</w:t>
+      </w:r>
+      <w:r>
+        <w:rPr>
+          <w:rFonts w:cs="Calibri"/>
+        </w:rPr>
+        <w:t xml:space="preserve">, </w:t>
+      </w:r>
+      <w:r>
+        <w:rPr>
+          <w:rFonts w:cs="Calibri"/>
+        </w:rPr>
+        <w:t xml:space="preserve">and </w:t>
+      </w:r>
+      <w:r>
+        <w:rPr>
+          <w:rFonts w:cs="Calibri"/>
+        </w:rPr>
+        <w:t>confusion matrices.</w:t>
+      </w:r>
+    </w:p>
+    <w:p>
+      <w:pPr>
+        <w:bidi w:val="0"/>
+        <w:spacing w:line="240" w:lineRule="auto"/>
+        <w:jc w:val="both"/>
+        <w:rPr>
+          <w:rFonts w:cs="Calibri"/>
+        </w:rPr>
+      </w:pPr>
+    </w:p>
+    <w:p>
+      <w:pPr>
+        <w:bidi w:val="0"/>
+        <w:spacing w:line="240" w:lineRule="auto"/>
+        <w:jc w:val="both"/>
+        <w:rPr>
+          <w:rFonts w:cs="Calibri"/>
+        </w:rPr>
+      </w:pPr>
+      <w:r>
+        <w:rPr>
+          <w:rFonts w:cs="Calibri"/>
+        </w:rPr>
+        <w:t>Active learning vs not active learning</w:t>
+      </w:r>
+      <w:r>
+        <w:rPr>
+          <w:rFonts w:cs="Calibri"/>
+        </w:rPr>
+        <w:t xml:space="preserve"> baseline: running VGG16 on all data</w:t>
+      </w:r>
+      <w:r>
+        <w:rPr>
+          <w:rFonts w:cs="Calibri"/>
+        </w:rPr>
+        <w:t xml:space="preserve"> and comparing to the active learning methods.</w:t>
+      </w:r>
+    </w:p>
+    <w:p>
+      <w:pPr>
+        <w:bidi w:val="0"/>
+        <w:spacing w:line="240" w:lineRule="auto"/>
+        <w:jc w:val="both"/>
+        <w:rPr>
+          <w:rFonts w:cs="Calibri"/>
+        </w:rPr>
+      </w:pPr>
+      <w:r>
+        <w:rPr>
+          <w:rFonts w:cs="Calibri"/>
+        </w:rPr>
+        <w:t>Sampling method baseline: random sampling vs the rest of the implemented methods.</w:t>
+      </w:r>
+    </w:p>
+    <w:p>
+      <w:pPr>
+        <w:bidi w:val="0"/>
+        <w:spacing w:line="240" w:lineRule="auto"/>
+        <w:jc w:val="both"/>
+        <w:rPr>
+          <w:rFonts w:cs="Calibri"/>
           <w:b/>
           <w:bCs/>
           <w:u w:val="single"/>
@@ -1654,6 +2288,66 @@
         </w:rPr>
         <w:t>Discussion</w:t>
       </w:r>
+    </w:p>
+    <w:p>
+      <w:pPr>
+        <w:bidi w:val="0"/>
+        <w:spacing w:line="240" w:lineRule="auto"/>
+        <w:jc w:val="both"/>
+        <w:rPr>
+          <w:rFonts w:cs="Calibri"/>
+        </w:rPr>
+      </w:pPr>
+    </w:p>
+    <w:p>
+      <w:pPr>
+        <w:bidi w:val="0"/>
+        <w:spacing w:line="240" w:lineRule="auto"/>
+        <w:jc w:val="both"/>
+        <w:rPr>
+          <w:rFonts w:cs="Calibri"/>
+        </w:rPr>
+      </w:pPr>
+    </w:p>
+    <w:p>
+      <w:pPr>
+        <w:bidi w:val="0"/>
+        <w:spacing w:line="240" w:lineRule="auto"/>
+        <w:jc w:val="both"/>
+        <w:rPr>
+          <w:rFonts w:cs="Calibri"/>
+        </w:rPr>
+      </w:pPr>
+    </w:p>
+    <w:p>
+      <w:pPr>
+        <w:bidi w:val="0"/>
+        <w:spacing w:line="240" w:lineRule="auto"/>
+        <w:jc w:val="both"/>
+        <w:rPr>
+          <w:rFonts w:cs="Calibri"/>
+        </w:rPr>
+      </w:pPr>
+    </w:p>
+    <w:p>
+      <w:pPr>
+        <w:bidi w:val="0"/>
+        <w:spacing w:line="240" w:lineRule="auto"/>
+        <w:jc w:val="both"/>
+        <w:rPr>
+          <w:rFonts w:cs="Calibri"/>
+        </w:rPr>
+      </w:pPr>
+    </w:p>
+    <w:p>
+      <w:pPr>
+        <w:bidi w:val="0"/>
+        <w:spacing w:line="240" w:lineRule="auto"/>
+        <w:jc w:val="both"/>
+        <w:rPr>
+          <w:rFonts w:cs="Calibri"/>
+        </w:rPr>
+      </w:pPr>
     </w:p>
     <w:p>
       <w:pPr>
@@ -1882,6 +2576,7 @@
       <w:pPr>
         <w:pStyle w:val="af1"/>
         <w:bidi w:val="0"/>
+        <w:jc w:val="both"/>
       </w:pPr>
     </w:p>
     <w:p>
@@ -1891,23 +2586,15 @@
         <w:jc w:val="both"/>
       </w:pPr>
       <w:r>
-        <w:t xml:space="preserve">Mahapatra, D., </w:t>
-      </w:r>
-      <w:proofErr w:type="spellStart"/>
-      <w:r>
-        <w:t>Bozorgtabar</w:t>
-      </w:r>
-      <w:proofErr w:type="spellEnd"/>
-      <w:r>
-        <w:t xml:space="preserve">, B., </w:t>
-      </w:r>
-      <w:proofErr w:type="spellStart"/>
-      <w:r>
-        <w:t>Thiran</w:t>
-      </w:r>
-      <w:proofErr w:type="spellEnd"/>
-      <w:r>
-        <w:t>, J. P., &amp; Reyes, M. (2018, September). Efficient active learning for image classification and segmentation using a sample selection and conditional generative adversarial network. In International Conference on Medical Image Computing and Computer-Assisted Intervention (pp. 580-588). Cham: Springer International Publishing.</w:t>
+        <w:t>Kim, Y., &amp; Shin, B. (2022, August). In defense of core-set: A density-aware core-set selection for active learning. In Proceedings of the 28th ACM SIGKDD Conference on Knowledge Discovery and Data Mining (</w:t>
+      </w:r>
+      <w:proofErr w:type="gramStart"/>
+      <w:r>
+        <w:t>pp</w:t>
+      </w:r>
+      <w:proofErr w:type="gramEnd"/>
+      <w:r>
+        <w:t>. 804-812).</w:t>
       </w:r>
       <w:r>
         <w:rPr>
@@ -1930,14 +2617,85 @@
         <w:jc w:val="both"/>
       </w:pPr>
       <w:r>
-        <w:t>Nguyen, C., Huynh, M. T., Tran, M. Q., Nguyen, N. H., Jain, M., Vo, T. D., ... &amp; Truong, S. Q. H. (2021, August). GOAL: gist-set online active learning for efficient chest X-ray image annotation. In Medical Imaging with Deep Learning (pp. 545-553). PMLR</w:t>
+        <w:t xml:space="preserve">Mahapatra, D., </w:t>
+      </w:r>
+      <w:proofErr w:type="spellStart"/>
+      <w:r>
+        <w:t>Bozorgtabar</w:t>
+      </w:r>
+      <w:proofErr w:type="spellEnd"/>
+      <w:r>
+        <w:t xml:space="preserve">, B., </w:t>
+      </w:r>
+      <w:proofErr w:type="spellStart"/>
+      <w:r>
+        <w:t>Thiran</w:t>
+      </w:r>
+      <w:proofErr w:type="spellEnd"/>
+      <w:r>
+        <w:t>, J. P., &amp; Reyes, M. (2018, September). Efficient active learning for image classification and segmentation using a sample selection and conditional generative adversarial network. In International Conference on Medical Image Computing and Computer-Assisted Intervention (pp. 580-588). Cham: Springer International Publishing.</w:t>
       </w:r>
       <w:r>
         <w:rPr>
           <w:rFonts w:cs="Arial"/>
           <w:rtl/>
         </w:rPr>
+        <w:t>‏</w:t>
+      </w:r>
+    </w:p>
+    <w:p>
+      <w:pPr>
+        <w:pStyle w:val="af1"/>
+        <w:bidi w:val="0"/>
+      </w:pPr>
+    </w:p>
+    <w:p>
+      <w:pPr>
+        <w:pStyle w:val="af1"/>
+        <w:bidi w:val="0"/>
+        <w:jc w:val="both"/>
+      </w:pPr>
+      <w:r>
+        <w:t>Nguyen, C., Huynh, M. T., Tran, M. Q., Nguyen, N. H., Jain, M., Vo, T. D., ... &amp; Truong, S. Q. H. (2021, August). GOAL: gist-set online active learning for efficient chest X-ray image annotation. In Medical Imaging with Deep Learning (pp. 545-553). PMLR</w:t>
+      </w:r>
+      <w:r>
+        <w:rPr>
+          <w:rFonts w:cs="Arial"/>
+          <w:rtl/>
+        </w:rPr>
         <w:t>.‏</w:t>
+      </w:r>
+    </w:p>
+    <w:p>
+      <w:pPr>
+        <w:pStyle w:val="af1"/>
+        <w:bidi w:val="0"/>
+        <w:jc w:val="both"/>
+      </w:pPr>
+    </w:p>
+    <w:p>
+      <w:pPr>
+        <w:pStyle w:val="af1"/>
+        <w:bidi w:val="0"/>
+        <w:jc w:val="both"/>
+      </w:pPr>
+      <w:r>
+        <w:t xml:space="preserve">Sener, O., &amp; Savarese, S. (2017). Active learning for convolutional neural networks: A core-set approach. </w:t>
+      </w:r>
+      <w:proofErr w:type="spellStart"/>
+      <w:r>
+        <w:t>arXiv</w:t>
+      </w:r>
+      <w:proofErr w:type="spellEnd"/>
+      <w:r>
+        <w:t xml:space="preserve"> preprint arXiv:1708.00489.</w:t>
+      </w:r>
+      <w:r>
+        <w:rPr>
+          <w:rFonts w:cs="Arial"/>
+          <w:rtl/>
+        </w:rPr>
+        <w:t>‏</w:t>
       </w:r>
     </w:p>
     <w:p>
@@ -2212,6 +2970,95 @@
 <file path=word/numbering.xml><?xml version="1.0" encoding="utf-8"?>
 <w:numbering xmlns:wpc="http://schemas.microsoft.com/office/word/2010/wordprocessingCanvas" xmlns:cx="http://schemas.microsoft.com/office/drawing/2014/chartex" xmlns:cx1="http://schemas.microsoft.com/office/drawing/2015/9/8/chartex" xmlns:cx2="http://schemas.microsoft.com/office/drawing/2015/10/21/chartex" xmlns:cx3="http://schemas.microsoft.com/office/drawing/2016/5/9/chartex" xmlns:cx4="http://schemas.microsoft.com/office/drawing/2016/5/10/chartex" xmlns:cx5="http://schemas.microsoft.com/office/drawing/2016/5/11/chartex" xmlns:cx6="http://schemas.microsoft.com/office/drawing/2016/5/12/chartex" xmlns:cx7="http://schemas.microsoft.com/office/drawing/2016/5/13/chartex" xmlns:cx8="http://schemas.microsoft.com/office/drawing/2016/5/14/chartex" xmlns:mc="http://schemas.openxmlformats.org/markup-compatibility/2006" xmlns:aink="http://schemas.microsoft.com/office/drawing/2016/ink" xmlns:am3d="http://schemas.microsoft.com/office/drawing/2017/model3d" xmlns:o="urn:schemas-microsoft-com:office:office" xmlns:oel="http://schemas.microsoft.com/office/2019/extlst" xmlns:r="http://schemas.openxmlformats.org/officeDocument/2006/relationships" xmlns:m="http://schemas.openxmlformats.org/officeDocument/2006/math" xmlns:v="urn:schemas-microsoft-com:vml" xmlns:wp14="http://schemas.microsoft.com/office/word/2010/wordprocessingDrawing" xmlns:wp="http://schemas.openxmlformats.org/drawingml/2006/wordprocessingDrawing" xmlns:w10="urn:schemas-microsoft-com:office:word" xmlns:w="http://schemas.openxmlformats.org/wordprocessingml/2006/main" xmlns:w14="http://schemas.microsoft.com/office/word/2010/wordml" xmlns:w15="http://schemas.microsoft.com/office/word/2012/wordml" xmlns:w16cex="http://schemas.microsoft.com/office/word/2018/wordml/cex" xmlns:w16cid="http://schemas.microsoft.com/office/word/2016/wordml/cid" xmlns:w16="http://schemas.microsoft.com/office/word/2018/wordml" xmlns:w16du="http://schemas.microsoft.com/office/word/2023/wordml/word16du" xmlns:w16sdtdh="http://schemas.microsoft.com/office/word/2020/wordml/sdtdatahash" xmlns:w16se="http://schemas.microsoft.com/office/word/2015/wordml/symex" xmlns:wpg="http://schemas.microsoft.com/office/word/2010/wordprocessingGroup" xmlns:wpi="http://schemas.microsoft.com/office/word/2010/wordprocessingInk" xmlns:wne="http://schemas.microsoft.com/office/word/2006/wordml" xmlns:wps="http://schemas.microsoft.com/office/word/2010/wordprocessingShape" mc:Ignorable="w14 w15 w16se w16cid w16 w16cex w16sdtdh w16du wp14">
   <w:abstractNum w:abstractNumId="0" w15:restartNumberingAfterBreak="0">
+    <w:nsid w:val="17733B2B"/>
+    <w:multiLevelType w:val="hybridMultilevel"/>
+    <w:tmpl w:val="3CD2C20A"/>
+    <w:lvl w:ilvl="0" w:tplc="0409000F">
+      <w:start w:val="1"/>
+      <w:numFmt w:val="decimal"/>
+      <w:lvlText w:val="%1."/>
+      <w:lvlJc w:val="left"/>
+      <w:pPr>
+        <w:ind w:left="0" w:hanging="360"/>
+      </w:pPr>
+      <w:rPr>
+        <w:rFonts w:hint="default"/>
+      </w:rPr>
+    </w:lvl>
+    <w:lvl w:ilvl="1" w:tplc="04090019" w:tentative="1">
+      <w:start w:val="1"/>
+      <w:numFmt w:val="lowerLetter"/>
+      <w:lvlText w:val="%2."/>
+      <w:lvlJc w:val="left"/>
+      <w:pPr>
+        <w:ind w:left="720" w:hanging="360"/>
+      </w:pPr>
+    </w:lvl>
+    <w:lvl w:ilvl="2" w:tplc="0409001B" w:tentative="1">
+      <w:start w:val="1"/>
+      <w:numFmt w:val="lowerRoman"/>
+      <w:lvlText w:val="%3."/>
+      <w:lvlJc w:val="right"/>
+      <w:pPr>
+        <w:ind w:left="1440" w:hanging="180"/>
+      </w:pPr>
+    </w:lvl>
+    <w:lvl w:ilvl="3" w:tplc="0409000F" w:tentative="1">
+      <w:start w:val="1"/>
+      <w:numFmt w:val="decimal"/>
+      <w:lvlText w:val="%4."/>
+      <w:lvlJc w:val="left"/>
+      <w:pPr>
+        <w:ind w:left="2160" w:hanging="360"/>
+      </w:pPr>
+    </w:lvl>
+    <w:lvl w:ilvl="4" w:tplc="04090019" w:tentative="1">
+      <w:start w:val="1"/>
+      <w:numFmt w:val="lowerLetter"/>
+      <w:lvlText w:val="%5."/>
+      <w:lvlJc w:val="left"/>
+      <w:pPr>
+        <w:ind w:left="2880" w:hanging="360"/>
+      </w:pPr>
+    </w:lvl>
+    <w:lvl w:ilvl="5" w:tplc="0409001B" w:tentative="1">
+      <w:start w:val="1"/>
+      <w:numFmt w:val="lowerRoman"/>
+      <w:lvlText w:val="%6."/>
+      <w:lvlJc w:val="right"/>
+      <w:pPr>
+        <w:ind w:left="3600" w:hanging="180"/>
+      </w:pPr>
+    </w:lvl>
+    <w:lvl w:ilvl="6" w:tplc="0409000F" w:tentative="1">
+      <w:start w:val="1"/>
+      <w:numFmt w:val="decimal"/>
+      <w:lvlText w:val="%7."/>
+      <w:lvlJc w:val="left"/>
+      <w:pPr>
+        <w:ind w:left="4320" w:hanging="360"/>
+      </w:pPr>
+    </w:lvl>
+    <w:lvl w:ilvl="7" w:tplc="04090019" w:tentative="1">
+      <w:start w:val="1"/>
+      <w:numFmt w:val="lowerLetter"/>
+      <w:lvlText w:val="%8."/>
+      <w:lvlJc w:val="left"/>
+      <w:pPr>
+        <w:ind w:left="5040" w:hanging="360"/>
+      </w:pPr>
+    </w:lvl>
+    <w:lvl w:ilvl="8" w:tplc="0409001B" w:tentative="1">
+      <w:start w:val="1"/>
+      <w:numFmt w:val="lowerRoman"/>
+      <w:lvlText w:val="%9."/>
+      <w:lvlJc w:val="right"/>
+      <w:pPr>
+        <w:ind w:left="5760" w:hanging="180"/>
+      </w:pPr>
+    </w:lvl>
+  </w:abstractNum>
+  <w:abstractNum w:abstractNumId="1" w15:restartNumberingAfterBreak="0">
     <w:nsid w:val="23F65BEE"/>
     <w:multiLevelType w:val="hybridMultilevel"/>
     <w:tmpl w:val="F214A5D4"/>
@@ -2221,7 +3068,7 @@
       <w:lvlText w:val=""/>
       <w:lvlJc w:val="left"/>
       <w:pPr>
-        <w:ind w:left="360" w:hanging="360"/>
+        <w:ind w:left="0" w:hanging="360"/>
       </w:pPr>
       <w:rPr>
         <w:rFonts w:ascii="Symbol" w:hAnsi="Symbol" w:hint="default"/>
@@ -2233,7 +3080,7 @@
       <w:lvlText w:val="o"/>
       <w:lvlJc w:val="left"/>
       <w:pPr>
-        <w:ind w:left="1080" w:hanging="360"/>
+        <w:ind w:left="720" w:hanging="360"/>
       </w:pPr>
       <w:rPr>
         <w:rFonts w:ascii="Courier New" w:hAnsi="Courier New" w:cs="Courier New" w:hint="default"/>
@@ -2245,7 +3092,7 @@
       <w:lvlText w:val=""/>
       <w:lvlJc w:val="left"/>
       <w:pPr>
-        <w:ind w:left="1800" w:hanging="360"/>
+        <w:ind w:left="1440" w:hanging="360"/>
       </w:pPr>
       <w:rPr>
         <w:rFonts w:ascii="Wingdings" w:hAnsi="Wingdings" w:hint="default"/>
@@ -2257,7 +3104,7 @@
       <w:lvlText w:val=""/>
       <w:lvlJc w:val="left"/>
       <w:pPr>
-        <w:ind w:left="2520" w:hanging="360"/>
+        <w:ind w:left="2160" w:hanging="360"/>
       </w:pPr>
       <w:rPr>
         <w:rFonts w:ascii="Symbol" w:hAnsi="Symbol" w:hint="default"/>
@@ -2269,7 +3116,7 @@
       <w:lvlText w:val="o"/>
       <w:lvlJc w:val="left"/>
       <w:pPr>
-        <w:ind w:left="3240" w:hanging="360"/>
+        <w:ind w:left="2880" w:hanging="360"/>
       </w:pPr>
       <w:rPr>
         <w:rFonts w:ascii="Courier New" w:hAnsi="Courier New" w:cs="Courier New" w:hint="default"/>
@@ -2281,7 +3128,7 @@
       <w:lvlText w:val=""/>
       <w:lvlJc w:val="left"/>
       <w:pPr>
-        <w:ind w:left="3960" w:hanging="360"/>
+        <w:ind w:left="3600" w:hanging="360"/>
       </w:pPr>
       <w:rPr>
         <w:rFonts w:ascii="Wingdings" w:hAnsi="Wingdings" w:hint="default"/>
@@ -2293,7 +3140,7 @@
       <w:lvlText w:val=""/>
       <w:lvlJc w:val="left"/>
       <w:pPr>
-        <w:ind w:left="4680" w:hanging="360"/>
+        <w:ind w:left="4320" w:hanging="360"/>
       </w:pPr>
       <w:rPr>
         <w:rFonts w:ascii="Symbol" w:hAnsi="Symbol" w:hint="default"/>
@@ -2305,7 +3152,7 @@
       <w:lvlText w:val="o"/>
       <w:lvlJc w:val="left"/>
       <w:pPr>
-        <w:ind w:left="5400" w:hanging="360"/>
+        <w:ind w:left="5040" w:hanging="360"/>
       </w:pPr>
       <w:rPr>
         <w:rFonts w:ascii="Courier New" w:hAnsi="Courier New" w:cs="Courier New" w:hint="default"/>
@@ -2317,14 +3164,127 @@
       <w:lvlText w:val=""/>
       <w:lvlJc w:val="left"/>
       <w:pPr>
-        <w:ind w:left="6120" w:hanging="360"/>
+        <w:ind w:left="5760" w:hanging="360"/>
       </w:pPr>
       <w:rPr>
         <w:rFonts w:ascii="Wingdings" w:hAnsi="Wingdings" w:hint="default"/>
       </w:rPr>
     </w:lvl>
   </w:abstractNum>
-  <w:abstractNum w:abstractNumId="1" w15:restartNumberingAfterBreak="0">
+  <w:abstractNum w:abstractNumId="2" w15:restartNumberingAfterBreak="0">
+    <w:nsid w:val="499236E0"/>
+    <w:multiLevelType w:val="hybridMultilevel"/>
+    <w:tmpl w:val="BCAEF908"/>
+    <w:lvl w:ilvl="0" w:tplc="04090001">
+      <w:start w:val="1"/>
+      <w:numFmt w:val="bullet"/>
+      <w:lvlText w:val=""/>
+      <w:lvlJc w:val="left"/>
+      <w:pPr>
+        <w:ind w:left="360" w:hanging="360"/>
+      </w:pPr>
+      <w:rPr>
+        <w:rFonts w:ascii="Symbol" w:hAnsi="Symbol" w:hint="default"/>
+      </w:rPr>
+    </w:lvl>
+    <w:lvl w:ilvl="1" w:tplc="04090003" w:tentative="1">
+      <w:start w:val="1"/>
+      <w:numFmt w:val="bullet"/>
+      <w:lvlText w:val="o"/>
+      <w:lvlJc w:val="left"/>
+      <w:pPr>
+        <w:ind w:left="1080" w:hanging="360"/>
+      </w:pPr>
+      <w:rPr>
+        <w:rFonts w:ascii="Courier New" w:hAnsi="Courier New" w:cs="Courier New" w:hint="default"/>
+      </w:rPr>
+    </w:lvl>
+    <w:lvl w:ilvl="2" w:tplc="04090005" w:tentative="1">
+      <w:start w:val="1"/>
+      <w:numFmt w:val="bullet"/>
+      <w:lvlText w:val=""/>
+      <w:lvlJc w:val="left"/>
+      <w:pPr>
+        <w:ind w:left="1800" w:hanging="360"/>
+      </w:pPr>
+      <w:rPr>
+        <w:rFonts w:ascii="Wingdings" w:hAnsi="Wingdings" w:hint="default"/>
+      </w:rPr>
+    </w:lvl>
+    <w:lvl w:ilvl="3" w:tplc="04090001" w:tentative="1">
+      <w:start w:val="1"/>
+      <w:numFmt w:val="bullet"/>
+      <w:lvlText w:val=""/>
+      <w:lvlJc w:val="left"/>
+      <w:pPr>
+        <w:ind w:left="2520" w:hanging="360"/>
+      </w:pPr>
+      <w:rPr>
+        <w:rFonts w:ascii="Symbol" w:hAnsi="Symbol" w:hint="default"/>
+      </w:rPr>
+    </w:lvl>
+    <w:lvl w:ilvl="4" w:tplc="04090003" w:tentative="1">
+      <w:start w:val="1"/>
+      <w:numFmt w:val="bullet"/>
+      <w:lvlText w:val="o"/>
+      <w:lvlJc w:val="left"/>
+      <w:pPr>
+        <w:ind w:left="3240" w:hanging="360"/>
+      </w:pPr>
+      <w:rPr>
+        <w:rFonts w:ascii="Courier New" w:hAnsi="Courier New" w:cs="Courier New" w:hint="default"/>
+      </w:rPr>
+    </w:lvl>
+    <w:lvl w:ilvl="5" w:tplc="04090005" w:tentative="1">
+      <w:start w:val="1"/>
+      <w:numFmt w:val="bullet"/>
+      <w:lvlText w:val=""/>
+      <w:lvlJc w:val="left"/>
+      <w:pPr>
+        <w:ind w:left="3960" w:hanging="360"/>
+      </w:pPr>
+      <w:rPr>
+        <w:rFonts w:ascii="Wingdings" w:hAnsi="Wingdings" w:hint="default"/>
+      </w:rPr>
+    </w:lvl>
+    <w:lvl w:ilvl="6" w:tplc="04090001" w:tentative="1">
+      <w:start w:val="1"/>
+      <w:numFmt w:val="bullet"/>
+      <w:lvlText w:val=""/>
+      <w:lvlJc w:val="left"/>
+      <w:pPr>
+        <w:ind w:left="4680" w:hanging="360"/>
+      </w:pPr>
+      <w:rPr>
+        <w:rFonts w:ascii="Symbol" w:hAnsi="Symbol" w:hint="default"/>
+      </w:rPr>
+    </w:lvl>
+    <w:lvl w:ilvl="7" w:tplc="04090003" w:tentative="1">
+      <w:start w:val="1"/>
+      <w:numFmt w:val="bullet"/>
+      <w:lvlText w:val="o"/>
+      <w:lvlJc w:val="left"/>
+      <w:pPr>
+        <w:ind w:left="5400" w:hanging="360"/>
+      </w:pPr>
+      <w:rPr>
+        <w:rFonts w:ascii="Courier New" w:hAnsi="Courier New" w:cs="Courier New" w:hint="default"/>
+      </w:rPr>
+    </w:lvl>
+    <w:lvl w:ilvl="8" w:tplc="04090005" w:tentative="1">
+      <w:start w:val="1"/>
+      <w:numFmt w:val="bullet"/>
+      <w:lvlText w:val=""/>
+      <w:lvlJc w:val="left"/>
+      <w:pPr>
+        <w:ind w:left="6120" w:hanging="360"/>
+      </w:pPr>
+      <w:rPr>
+        <w:rFonts w:ascii="Wingdings" w:hAnsi="Wingdings" w:hint="default"/>
+      </w:rPr>
+    </w:lvl>
+  </w:abstractNum>
+  <w:abstractNum w:abstractNumId="3" w15:restartNumberingAfterBreak="0">
     <w:nsid w:val="564300FE"/>
     <w:multiLevelType w:val="hybridMultilevel"/>
     <w:tmpl w:val="59B4B73C"/>
@@ -2437,7 +3397,182 @@
       </w:rPr>
     </w:lvl>
   </w:abstractNum>
-  <w:abstractNum w:abstractNumId="2" w15:restartNumberingAfterBreak="0">
+  <w:abstractNum w:abstractNumId="4" w15:restartNumberingAfterBreak="0">
+    <w:nsid w:val="58D76EAC"/>
+    <w:multiLevelType w:val="hybridMultilevel"/>
+    <w:tmpl w:val="1B889754"/>
+    <w:lvl w:ilvl="0" w:tplc="0409000F">
+      <w:start w:val="1"/>
+      <w:numFmt w:val="decimal"/>
+      <w:lvlText w:val="%1."/>
+      <w:lvlJc w:val="left"/>
+      <w:pPr>
+        <w:ind w:left="360" w:hanging="360"/>
+      </w:pPr>
+      <w:rPr>
+        <w:rFonts w:hint="default"/>
+      </w:rPr>
+    </w:lvl>
+    <w:lvl w:ilvl="1" w:tplc="04090019" w:tentative="1">
+      <w:start w:val="1"/>
+      <w:numFmt w:val="lowerLetter"/>
+      <w:lvlText w:val="%2."/>
+      <w:lvlJc w:val="left"/>
+      <w:pPr>
+        <w:ind w:left="1080" w:hanging="360"/>
+      </w:pPr>
+    </w:lvl>
+    <w:lvl w:ilvl="2" w:tplc="0409001B" w:tentative="1">
+      <w:start w:val="1"/>
+      <w:numFmt w:val="lowerRoman"/>
+      <w:lvlText w:val="%3."/>
+      <w:lvlJc w:val="right"/>
+      <w:pPr>
+        <w:ind w:left="1800" w:hanging="180"/>
+      </w:pPr>
+    </w:lvl>
+    <w:lvl w:ilvl="3" w:tplc="0409000F" w:tentative="1">
+      <w:start w:val="1"/>
+      <w:numFmt w:val="decimal"/>
+      <w:lvlText w:val="%4."/>
+      <w:lvlJc w:val="left"/>
+      <w:pPr>
+        <w:ind w:left="2520" w:hanging="360"/>
+      </w:pPr>
+    </w:lvl>
+    <w:lvl w:ilvl="4" w:tplc="04090019" w:tentative="1">
+      <w:start w:val="1"/>
+      <w:numFmt w:val="lowerLetter"/>
+      <w:lvlText w:val="%5."/>
+      <w:lvlJc w:val="left"/>
+      <w:pPr>
+        <w:ind w:left="3240" w:hanging="360"/>
+      </w:pPr>
+    </w:lvl>
+    <w:lvl w:ilvl="5" w:tplc="0409001B" w:tentative="1">
+      <w:start w:val="1"/>
+      <w:numFmt w:val="lowerRoman"/>
+      <w:lvlText w:val="%6."/>
+      <w:lvlJc w:val="right"/>
+      <w:pPr>
+        <w:ind w:left="3960" w:hanging="180"/>
+      </w:pPr>
+    </w:lvl>
+    <w:lvl w:ilvl="6" w:tplc="0409000F" w:tentative="1">
+      <w:start w:val="1"/>
+      <w:numFmt w:val="decimal"/>
+      <w:lvlText w:val="%7."/>
+      <w:lvlJc w:val="left"/>
+      <w:pPr>
+        <w:ind w:left="4680" w:hanging="360"/>
+      </w:pPr>
+    </w:lvl>
+    <w:lvl w:ilvl="7" w:tplc="04090019" w:tentative="1">
+      <w:start w:val="1"/>
+      <w:numFmt w:val="lowerLetter"/>
+      <w:lvlText w:val="%8."/>
+      <w:lvlJc w:val="left"/>
+      <w:pPr>
+        <w:ind w:left="5400" w:hanging="360"/>
+      </w:pPr>
+    </w:lvl>
+    <w:lvl w:ilvl="8" w:tplc="0409001B" w:tentative="1">
+      <w:start w:val="1"/>
+      <w:numFmt w:val="lowerRoman"/>
+      <w:lvlText w:val="%9."/>
+      <w:lvlJc w:val="right"/>
+      <w:pPr>
+        <w:ind w:left="6120" w:hanging="180"/>
+      </w:pPr>
+    </w:lvl>
+  </w:abstractNum>
+  <w:abstractNum w:abstractNumId="5" w15:restartNumberingAfterBreak="0">
+    <w:nsid w:val="5A3E4F13"/>
+    <w:multiLevelType w:val="hybridMultilevel"/>
+    <w:tmpl w:val="BB60D186"/>
+    <w:lvl w:ilvl="0" w:tplc="0409000F">
+      <w:start w:val="1"/>
+      <w:numFmt w:val="decimal"/>
+      <w:lvlText w:val="%1."/>
+      <w:lvlJc w:val="left"/>
+      <w:pPr>
+        <w:ind w:left="720" w:hanging="360"/>
+      </w:pPr>
+    </w:lvl>
+    <w:lvl w:ilvl="1" w:tplc="04090019" w:tentative="1">
+      <w:start w:val="1"/>
+      <w:numFmt w:val="lowerLetter"/>
+      <w:lvlText w:val="%2."/>
+      <w:lvlJc w:val="left"/>
+      <w:pPr>
+        <w:ind w:left="1440" w:hanging="360"/>
+      </w:pPr>
+    </w:lvl>
+    <w:lvl w:ilvl="2" w:tplc="0409001B" w:tentative="1">
+      <w:start w:val="1"/>
+      <w:numFmt w:val="lowerRoman"/>
+      <w:lvlText w:val="%3."/>
+      <w:lvlJc w:val="right"/>
+      <w:pPr>
+        <w:ind w:left="2160" w:hanging="180"/>
+      </w:pPr>
+    </w:lvl>
+    <w:lvl w:ilvl="3" w:tplc="0409000F" w:tentative="1">
+      <w:start w:val="1"/>
+      <w:numFmt w:val="decimal"/>
+      <w:lvlText w:val="%4."/>
+      <w:lvlJc w:val="left"/>
+      <w:pPr>
+        <w:ind w:left="2880" w:hanging="360"/>
+      </w:pPr>
+    </w:lvl>
+    <w:lvl w:ilvl="4" w:tplc="04090019" w:tentative="1">
+      <w:start w:val="1"/>
+      <w:numFmt w:val="lowerLetter"/>
+      <w:lvlText w:val="%5."/>
+      <w:lvlJc w:val="left"/>
+      <w:pPr>
+        <w:ind w:left="3600" w:hanging="360"/>
+      </w:pPr>
+    </w:lvl>
+    <w:lvl w:ilvl="5" w:tplc="0409001B" w:tentative="1">
+      <w:start w:val="1"/>
+      <w:numFmt w:val="lowerRoman"/>
+      <w:lvlText w:val="%6."/>
+      <w:lvlJc w:val="right"/>
+      <w:pPr>
+        <w:ind w:left="4320" w:hanging="180"/>
+      </w:pPr>
+    </w:lvl>
+    <w:lvl w:ilvl="6" w:tplc="0409000F" w:tentative="1">
+      <w:start w:val="1"/>
+      <w:numFmt w:val="decimal"/>
+      <w:lvlText w:val="%7."/>
+      <w:lvlJc w:val="left"/>
+      <w:pPr>
+        <w:ind w:left="5040" w:hanging="360"/>
+      </w:pPr>
+    </w:lvl>
+    <w:lvl w:ilvl="7" w:tplc="04090019" w:tentative="1">
+      <w:start w:val="1"/>
+      <w:numFmt w:val="lowerLetter"/>
+      <w:lvlText w:val="%8."/>
+      <w:lvlJc w:val="left"/>
+      <w:pPr>
+        <w:ind w:left="5760" w:hanging="360"/>
+      </w:pPr>
+    </w:lvl>
+    <w:lvl w:ilvl="8" w:tplc="0409001B" w:tentative="1">
+      <w:start w:val="1"/>
+      <w:numFmt w:val="lowerRoman"/>
+      <w:lvlText w:val="%9."/>
+      <w:lvlJc w:val="right"/>
+      <w:pPr>
+        <w:ind w:left="6480" w:hanging="180"/>
+      </w:pPr>
+    </w:lvl>
+  </w:abstractNum>
+  <w:abstractNum w:abstractNumId="6" w15:restartNumberingAfterBreak="0">
     <w:nsid w:val="5AF654FC"/>
     <w:multiLevelType w:val="hybridMultilevel"/>
     <w:tmpl w:val="E814FCC2"/>
@@ -2550,7 +3685,179 @@
       </w:rPr>
     </w:lvl>
   </w:abstractNum>
-  <w:abstractNum w:abstractNumId="3" w15:restartNumberingAfterBreak="0">
+  <w:abstractNum w:abstractNumId="7" w15:restartNumberingAfterBreak="0">
+    <w:nsid w:val="5D8E6377"/>
+    <w:multiLevelType w:val="hybridMultilevel"/>
+    <w:tmpl w:val="3F144ABE"/>
+    <w:lvl w:ilvl="0" w:tplc="0409000F">
+      <w:start w:val="1"/>
+      <w:numFmt w:val="decimal"/>
+      <w:lvlText w:val="%1."/>
+      <w:lvlJc w:val="left"/>
+      <w:pPr>
+        <w:ind w:left="360" w:hanging="360"/>
+      </w:pPr>
+    </w:lvl>
+    <w:lvl w:ilvl="1" w:tplc="04090019" w:tentative="1">
+      <w:start w:val="1"/>
+      <w:numFmt w:val="lowerLetter"/>
+      <w:lvlText w:val="%2."/>
+      <w:lvlJc w:val="left"/>
+      <w:pPr>
+        <w:ind w:left="1080" w:hanging="360"/>
+      </w:pPr>
+    </w:lvl>
+    <w:lvl w:ilvl="2" w:tplc="0409001B" w:tentative="1">
+      <w:start w:val="1"/>
+      <w:numFmt w:val="lowerRoman"/>
+      <w:lvlText w:val="%3."/>
+      <w:lvlJc w:val="right"/>
+      <w:pPr>
+        <w:ind w:left="1800" w:hanging="180"/>
+      </w:pPr>
+    </w:lvl>
+    <w:lvl w:ilvl="3" w:tplc="0409000F" w:tentative="1">
+      <w:start w:val="1"/>
+      <w:numFmt w:val="decimal"/>
+      <w:lvlText w:val="%4."/>
+      <w:lvlJc w:val="left"/>
+      <w:pPr>
+        <w:ind w:left="2520" w:hanging="360"/>
+      </w:pPr>
+    </w:lvl>
+    <w:lvl w:ilvl="4" w:tplc="04090019" w:tentative="1">
+      <w:start w:val="1"/>
+      <w:numFmt w:val="lowerLetter"/>
+      <w:lvlText w:val="%5."/>
+      <w:lvlJc w:val="left"/>
+      <w:pPr>
+        <w:ind w:left="3240" w:hanging="360"/>
+      </w:pPr>
+    </w:lvl>
+    <w:lvl w:ilvl="5" w:tplc="0409001B" w:tentative="1">
+      <w:start w:val="1"/>
+      <w:numFmt w:val="lowerRoman"/>
+      <w:lvlText w:val="%6."/>
+      <w:lvlJc w:val="right"/>
+      <w:pPr>
+        <w:ind w:left="3960" w:hanging="180"/>
+      </w:pPr>
+    </w:lvl>
+    <w:lvl w:ilvl="6" w:tplc="0409000F" w:tentative="1">
+      <w:start w:val="1"/>
+      <w:numFmt w:val="decimal"/>
+      <w:lvlText w:val="%7."/>
+      <w:lvlJc w:val="left"/>
+      <w:pPr>
+        <w:ind w:left="4680" w:hanging="360"/>
+      </w:pPr>
+    </w:lvl>
+    <w:lvl w:ilvl="7" w:tplc="04090019" w:tentative="1">
+      <w:start w:val="1"/>
+      <w:numFmt w:val="lowerLetter"/>
+      <w:lvlText w:val="%8."/>
+      <w:lvlJc w:val="left"/>
+      <w:pPr>
+        <w:ind w:left="5400" w:hanging="360"/>
+      </w:pPr>
+    </w:lvl>
+    <w:lvl w:ilvl="8" w:tplc="0409001B" w:tentative="1">
+      <w:start w:val="1"/>
+      <w:numFmt w:val="lowerRoman"/>
+      <w:lvlText w:val="%9."/>
+      <w:lvlJc w:val="right"/>
+      <w:pPr>
+        <w:ind w:left="6120" w:hanging="180"/>
+      </w:pPr>
+    </w:lvl>
+  </w:abstractNum>
+  <w:abstractNum w:abstractNumId="8" w15:restartNumberingAfterBreak="0">
+    <w:nsid w:val="674D3766"/>
+    <w:multiLevelType w:val="hybridMultilevel"/>
+    <w:tmpl w:val="1E42336E"/>
+    <w:lvl w:ilvl="0" w:tplc="0409000F">
+      <w:start w:val="1"/>
+      <w:numFmt w:val="decimal"/>
+      <w:lvlText w:val="%1."/>
+      <w:lvlJc w:val="left"/>
+      <w:pPr>
+        <w:ind w:left="360" w:hanging="360"/>
+      </w:pPr>
+    </w:lvl>
+    <w:lvl w:ilvl="1" w:tplc="04090019" w:tentative="1">
+      <w:start w:val="1"/>
+      <w:numFmt w:val="lowerLetter"/>
+      <w:lvlText w:val="%2."/>
+      <w:lvlJc w:val="left"/>
+      <w:pPr>
+        <w:ind w:left="1080" w:hanging="360"/>
+      </w:pPr>
+    </w:lvl>
+    <w:lvl w:ilvl="2" w:tplc="0409001B" w:tentative="1">
+      <w:start w:val="1"/>
+      <w:numFmt w:val="lowerRoman"/>
+      <w:lvlText w:val="%3."/>
+      <w:lvlJc w:val="right"/>
+      <w:pPr>
+        <w:ind w:left="1800" w:hanging="180"/>
+      </w:pPr>
+    </w:lvl>
+    <w:lvl w:ilvl="3" w:tplc="0409000F" w:tentative="1">
+      <w:start w:val="1"/>
+      <w:numFmt w:val="decimal"/>
+      <w:lvlText w:val="%4."/>
+      <w:lvlJc w:val="left"/>
+      <w:pPr>
+        <w:ind w:left="2520" w:hanging="360"/>
+      </w:pPr>
+    </w:lvl>
+    <w:lvl w:ilvl="4" w:tplc="04090019" w:tentative="1">
+      <w:start w:val="1"/>
+      <w:numFmt w:val="lowerLetter"/>
+      <w:lvlText w:val="%5."/>
+      <w:lvlJc w:val="left"/>
+      <w:pPr>
+        <w:ind w:left="3240" w:hanging="360"/>
+      </w:pPr>
+    </w:lvl>
+    <w:lvl w:ilvl="5" w:tplc="0409001B" w:tentative="1">
+      <w:start w:val="1"/>
+      <w:numFmt w:val="lowerRoman"/>
+      <w:lvlText w:val="%6."/>
+      <w:lvlJc w:val="right"/>
+      <w:pPr>
+        <w:ind w:left="3960" w:hanging="180"/>
+      </w:pPr>
+    </w:lvl>
+    <w:lvl w:ilvl="6" w:tplc="0409000F" w:tentative="1">
+      <w:start w:val="1"/>
+      <w:numFmt w:val="decimal"/>
+      <w:lvlText w:val="%7."/>
+      <w:lvlJc w:val="left"/>
+      <w:pPr>
+        <w:ind w:left="4680" w:hanging="360"/>
+      </w:pPr>
+    </w:lvl>
+    <w:lvl w:ilvl="7" w:tplc="04090019" w:tentative="1">
+      <w:start w:val="1"/>
+      <w:numFmt w:val="lowerLetter"/>
+      <w:lvlText w:val="%8."/>
+      <w:lvlJc w:val="left"/>
+      <w:pPr>
+        <w:ind w:left="5400" w:hanging="360"/>
+      </w:pPr>
+    </w:lvl>
+    <w:lvl w:ilvl="8" w:tplc="0409001B" w:tentative="1">
+      <w:start w:val="1"/>
+      <w:numFmt w:val="lowerRoman"/>
+      <w:lvlText w:val="%9."/>
+      <w:lvlJc w:val="right"/>
+      <w:pPr>
+        <w:ind w:left="6120" w:hanging="180"/>
+      </w:pPr>
+    </w:lvl>
+  </w:abstractNum>
+  <w:abstractNum w:abstractNumId="9" w15:restartNumberingAfterBreak="0">
     <w:nsid w:val="70BF295C"/>
     <w:multiLevelType w:val="hybridMultilevel"/>
     <w:tmpl w:val="8D82465C"/>
@@ -2642,17 +3949,127 @@
       </w:pPr>
     </w:lvl>
   </w:abstractNum>
+  <w:abstractNum w:abstractNumId="10" w15:restartNumberingAfterBreak="0">
+    <w:nsid w:val="746F2741"/>
+    <w:multiLevelType w:val="hybridMultilevel"/>
+    <w:tmpl w:val="D4CE5FD6"/>
+    <w:lvl w:ilvl="0" w:tplc="04090001">
+      <w:start w:val="1"/>
+      <w:numFmt w:val="bullet"/>
+      <w:lvlText w:val=""/>
+      <w:lvlJc w:val="left"/>
+      <w:pPr>
+        <w:ind w:left="360" w:hanging="360"/>
+      </w:pPr>
+      <w:rPr>
+        <w:rFonts w:ascii="Symbol" w:hAnsi="Symbol" w:hint="default"/>
+      </w:rPr>
+    </w:lvl>
+    <w:lvl w:ilvl="1" w:tplc="FFFFFFFF" w:tentative="1">
+      <w:start w:val="1"/>
+      <w:numFmt w:val="lowerLetter"/>
+      <w:lvlText w:val="%2."/>
+      <w:lvlJc w:val="left"/>
+      <w:pPr>
+        <w:ind w:left="1080" w:hanging="360"/>
+      </w:pPr>
+    </w:lvl>
+    <w:lvl w:ilvl="2" w:tplc="FFFFFFFF" w:tentative="1">
+      <w:start w:val="1"/>
+      <w:numFmt w:val="lowerRoman"/>
+      <w:lvlText w:val="%3."/>
+      <w:lvlJc w:val="right"/>
+      <w:pPr>
+        <w:ind w:left="1800" w:hanging="180"/>
+      </w:pPr>
+    </w:lvl>
+    <w:lvl w:ilvl="3" w:tplc="FFFFFFFF" w:tentative="1">
+      <w:start w:val="1"/>
+      <w:numFmt w:val="decimal"/>
+      <w:lvlText w:val="%4."/>
+      <w:lvlJc w:val="left"/>
+      <w:pPr>
+        <w:ind w:left="2520" w:hanging="360"/>
+      </w:pPr>
+    </w:lvl>
+    <w:lvl w:ilvl="4" w:tplc="FFFFFFFF" w:tentative="1">
+      <w:start w:val="1"/>
+      <w:numFmt w:val="lowerLetter"/>
+      <w:lvlText w:val="%5."/>
+      <w:lvlJc w:val="left"/>
+      <w:pPr>
+        <w:ind w:left="3240" w:hanging="360"/>
+      </w:pPr>
+    </w:lvl>
+    <w:lvl w:ilvl="5" w:tplc="FFFFFFFF" w:tentative="1">
+      <w:start w:val="1"/>
+      <w:numFmt w:val="lowerRoman"/>
+      <w:lvlText w:val="%6."/>
+      <w:lvlJc w:val="right"/>
+      <w:pPr>
+        <w:ind w:left="3960" w:hanging="180"/>
+      </w:pPr>
+    </w:lvl>
+    <w:lvl w:ilvl="6" w:tplc="FFFFFFFF" w:tentative="1">
+      <w:start w:val="1"/>
+      <w:numFmt w:val="decimal"/>
+      <w:lvlText w:val="%7."/>
+      <w:lvlJc w:val="left"/>
+      <w:pPr>
+        <w:ind w:left="4680" w:hanging="360"/>
+      </w:pPr>
+    </w:lvl>
+    <w:lvl w:ilvl="7" w:tplc="FFFFFFFF" w:tentative="1">
+      <w:start w:val="1"/>
+      <w:numFmt w:val="lowerLetter"/>
+      <w:lvlText w:val="%8."/>
+      <w:lvlJc w:val="left"/>
+      <w:pPr>
+        <w:ind w:left="5400" w:hanging="360"/>
+      </w:pPr>
+    </w:lvl>
+    <w:lvl w:ilvl="8" w:tplc="FFFFFFFF" w:tentative="1">
+      <w:start w:val="1"/>
+      <w:numFmt w:val="lowerRoman"/>
+      <w:lvlText w:val="%9."/>
+      <w:lvlJc w:val="right"/>
+      <w:pPr>
+        <w:ind w:left="6120" w:hanging="180"/>
+      </w:pPr>
+    </w:lvl>
+  </w:abstractNum>
   <w:num w:numId="1" w16cid:durableId="629362922">
+    <w:abstractNumId w:val="6"/>
+  </w:num>
+  <w:num w:numId="2" w16cid:durableId="1497764370">
+    <w:abstractNumId w:val="9"/>
+  </w:num>
+  <w:num w:numId="3" w16cid:durableId="703747268">
+    <w:abstractNumId w:val="1"/>
+  </w:num>
+  <w:num w:numId="4" w16cid:durableId="980422957">
+    <w:abstractNumId w:val="3"/>
+  </w:num>
+  <w:num w:numId="5" w16cid:durableId="49813912">
+    <w:abstractNumId w:val="4"/>
+  </w:num>
+  <w:num w:numId="6" w16cid:durableId="414984130">
+    <w:abstractNumId w:val="8"/>
+  </w:num>
+  <w:num w:numId="7" w16cid:durableId="326710561">
+    <w:abstractNumId w:val="10"/>
+  </w:num>
+  <w:num w:numId="8" w16cid:durableId="1884781147">
+    <w:abstractNumId w:val="5"/>
+  </w:num>
+  <w:num w:numId="9" w16cid:durableId="1218935449">
+    <w:abstractNumId w:val="0"/>
+  </w:num>
+  <w:num w:numId="10" w16cid:durableId="813832421">
     <w:abstractNumId w:val="2"/>
   </w:num>
-  <w:num w:numId="2" w16cid:durableId="1497764370">
-    <w:abstractNumId w:val="3"/>
-  </w:num>
-  <w:num w:numId="3" w16cid:durableId="703747268">
-    <w:abstractNumId w:val="0"/>
-  </w:num>
-  <w:num w:numId="4" w16cid:durableId="980422957">
-    <w:abstractNumId w:val="1"/>
+  <w:num w:numId="11" w16cid:durableId="386607191">
+    <w:abstractNumId w:val="7"/>
   </w:num>
 </w:numbering>
 </file>
@@ -3262,6 +4679,7 @@
   <w:style w:type="character" w:default="1" w:styleId="a0">
     <w:name w:val="Default Paragraph Font"/>
     <w:uiPriority w:val="1"/>
+    <w:semiHidden/>
     <w:unhideWhenUsed/>
   </w:style>
   <w:style w:type="table" w:default="1" w:styleId="a1">

</xml_diff>